<commit_message>
Se registra nombre del fichero Excel para el anexo de estimacion costos PF
</commit_message>
<xml_diff>
--- a/Requerimientos.docx
+++ b/Requerimientos.docx
@@ -7257,23 +7257,7 @@
                 <w:rFonts w:eastAsia="Calibri" w:cs="Calibri"/>
                 <w:szCs w:val="20"/>
               </w:rPr>
-              <w:t xml:space="preserve"> se </w:t>
-            </w:r>
-            <w:proofErr w:type="gramStart"/>
-            <w:r>
-              <w:rPr>
-                <w:rFonts w:eastAsia="Calibri" w:cs="Calibri"/>
-                <w:szCs w:val="20"/>
-              </w:rPr>
-              <w:t>encargara</w:t>
-            </w:r>
-            <w:proofErr w:type="gramEnd"/>
-            <w:r>
-              <w:rPr>
-                <w:rFonts w:eastAsia="Calibri" w:cs="Calibri"/>
-                <w:szCs w:val="20"/>
-              </w:rPr>
-              <w:t xml:space="preserve"> de identificar, definir, implementar y dirigir las pruebas necesarias, como también verificar los resultados de las pruebas y analizar los resultados.</w:t>
+              <w:t xml:space="preserve"> se encargara de identificar, definir, implementar y dirigir las pruebas necesarias, como también verificar los resultados de las pruebas y analizar los resultados.</w:t>
             </w:r>
           </w:p>
         </w:tc>
@@ -10068,21 +10052,7 @@
         <w:rPr>
           <w:rFonts w:cs="Arial"/>
         </w:rPr>
-        <w:t xml:space="preserve">Interfaz para ser usada en un </w:t>
-      </w:r>
-      <w:proofErr w:type="gramStart"/>
-      <w:r>
-        <w:rPr>
-          <w:rFonts w:cs="Arial"/>
-        </w:rPr>
-        <w:t>servidor  local</w:t>
-      </w:r>
-      <w:proofErr w:type="gramEnd"/>
-      <w:r>
-        <w:rPr>
-          <w:rFonts w:cs="Arial"/>
-        </w:rPr>
-        <w:t xml:space="preserve"> o web</w:t>
+        <w:t>Interfaz para ser usada en un servidor  local o web</w:t>
       </w:r>
     </w:p>
     <w:p>
@@ -12441,25 +12411,7 @@
                 <w:sz w:val="20"/>
                 <w:szCs w:val="20"/>
               </w:rPr>
-              <w:t xml:space="preserve">El </w:t>
-            </w:r>
-            <w:proofErr w:type="gramStart"/>
-            <w:r>
-              <w:rPr>
-                <w:rFonts w:ascii="Arial" w:hAnsi="Arial" w:cs="Arial"/>
-                <w:sz w:val="20"/>
-                <w:szCs w:val="20"/>
-              </w:rPr>
-              <w:t>usuario  deberá</w:t>
-            </w:r>
-            <w:proofErr w:type="gramEnd"/>
-            <w:r>
-              <w:rPr>
-                <w:rFonts w:ascii="Arial" w:hAnsi="Arial" w:cs="Arial"/>
-                <w:sz w:val="20"/>
-                <w:szCs w:val="20"/>
-              </w:rPr>
-              <w:t xml:space="preserve"> </w:t>
+              <w:t xml:space="preserve">El usuario  deberá </w:t>
             </w:r>
             <w:r>
               <w:rPr>
@@ -22585,6 +22537,22 @@
         </w:rPr>
         <w:t>Para acceder al reajuste de la estimación de costos por el método Punto Función, por favor oprimir dos veces en el siguiente anexo MS Excel:</w:t>
       </w:r>
+      <w:r>
+        <w:rPr>
+          <w:rFonts w:cs="Arial"/>
+          <w:szCs w:val="20"/>
+        </w:rPr>
+        <w:t xml:space="preserve"> fichero </w:t>
+      </w:r>
+      <w:bookmarkStart w:id="106" w:name="_GoBack"/>
+      <w:bookmarkEnd w:id="106"/>
+      <w:r>
+        <w:rPr>
+          <w:rFonts w:cs="Arial"/>
+          <w:szCs w:val="20"/>
+        </w:rPr>
+        <w:t>Estimación costos PUNTO FUNCION.xlsx</w:t>
+      </w:r>
     </w:p>
     <w:p>
       <w:pPr>
@@ -22597,7 +22565,6 @@
         </w:rPr>
       </w:pPr>
     </w:p>
-    <w:bookmarkStart w:id="106" w:name="_GoBack"/>
     <w:bookmarkStart w:id="107" w:name="_MON_1667760373"/>
     <w:bookmarkEnd w:id="107"/>
     <w:p>
@@ -22635,13 +22602,12 @@
             <v:path o:extrusionok="f" gradientshapeok="t" o:connecttype="rect"/>
             <o:lock v:ext="edit" aspectratio="t"/>
           </v:shapetype>
-          <v:shape id="_x0000_i1048" type="#_x0000_t75" style="width:595.65pt;height:345.85pt" o:ole="">
+          <v:shape id="_x0000_i1027" type="#_x0000_t75" style="width:595.65pt;height:345.85pt" o:ole="">
             <v:imagedata r:id="rId13" o:title=""/>
           </v:shape>
-          <o:OLEObject Type="Embed" ProgID="Excel.Sheet.12" ShapeID="_x0000_i1048" DrawAspect="Content" ObjectID="_1667760517" r:id="rId14"/>
+          <o:OLEObject Type="Embed" ProgID="Excel.Sheet.12" ShapeID="_x0000_i1027" DrawAspect="Content" ObjectID="_1667761010" r:id="rId14"/>
         </w:object>
       </w:r>
-      <w:bookmarkEnd w:id="106"/>
     </w:p>
     <w:p>
       <w:pPr>
@@ -26970,7 +26936,7 @@
 </file>
 
 <file path=customXml/itemProps1.xml><?xml version="1.0" encoding="utf-8"?>
-<ds:datastoreItem xmlns:ds="http://schemas.openxmlformats.org/officeDocument/2006/customXml" ds:itemID="{AC57EB27-2C5B-456B-B442-BE85C86DFC92}">
+<ds:datastoreItem xmlns:ds="http://schemas.openxmlformats.org/officeDocument/2006/customXml" ds:itemID="{881BA4A7-92A6-4EB7-94C3-08CF0C562102}">
   <ds:schemaRefs>
     <ds:schemaRef ds:uri="http://schemas.openxmlformats.org/officeDocument/2006/bibliography"/>
   </ds:schemaRefs>

</xml_diff>